<commit_message>
Adding permissions with no RHS arguments now works
</commit_message>
<xml_diff>
--- a/AccesControlDoc.docx
+++ b/AccesControlDoc.docx
@@ -181,6 +181,20 @@
           <w:sz w:val="24"/>
         </w:rPr>
         <w:t xml:space="preserve"> are optional</w:t>
+      </w:r>
+    </w:p>
+    <w:p>
+      <w:pPr>
+        <w:spacing w:line="240" w:lineRule="auto"/>
+        <w:rPr>
+          <w:sz w:val="24"/>
+        </w:rPr>
+      </w:pPr>
+      <w:r>
+        <w:rPr>
+          <w:sz w:val="24"/>
+        </w:rPr>
+        <w:tab/>
       </w:r>
     </w:p>
     <w:tbl>
@@ -416,10 +430,7 @@
             </w:r>
             <w:proofErr w:type="gramEnd"/>
             <w:r>
-              <w:t>user,</w:t>
-            </w:r>
-            <w:r>
-              <w:t xml:space="preserve"> key)</w:t>
+              <w:t>user, key)</w:t>
             </w:r>
           </w:p>
         </w:tc>
@@ -670,12 +681,82 @@
             <w:r>
               <w:t>”)</w:t>
             </w:r>
+          </w:p>
+        </w:tc>
+        <w:tc>
+          <w:tcPr>
+            <w:tcW w:w="745" w:type="dxa"/>
+            <w:vAlign w:val="center"/>
+          </w:tcPr>
+          <w:p>
+            <w:pPr>
+              <w:spacing w:line="276" w:lineRule="auto"/>
+              <w:jc w:val="center"/>
+            </w:pPr>
+            <w:r>
+              <w:t>:-</w:t>
+            </w:r>
+          </w:p>
+        </w:tc>
+        <w:tc>
+          <w:tcPr>
+            <w:tcW w:w="2675" w:type="dxa"/>
+          </w:tcPr>
+          <w:p>
+            <w:pPr>
+              <w:spacing w:line="276" w:lineRule="auto"/>
+            </w:pPr>
+            <w:proofErr w:type="gramStart"/>
+            <w:r>
+              <w:t>Group(</w:t>
+            </w:r>
+            <w:proofErr w:type="gramEnd"/>
+            <w:r>
+              <w:t>“group”, user);</w:t>
+            </w:r>
+          </w:p>
+        </w:tc>
+      </w:tr>
+      <w:tr>
+        <w:trPr>
+          <w:trHeight w:val="546"/>
+        </w:trPr>
+        <w:tc>
+          <w:tcPr>
+            <w:tcW w:w="2250" w:type="dxa"/>
+          </w:tcPr>
+          <w:p>
+            <w:pPr>
+              <w:spacing w:line="276" w:lineRule="auto"/>
+              <w:jc w:val="right"/>
+            </w:pPr>
+            <w:r>
+              <w:t>The user is trusted to edit permissions.</w:t>
+            </w:r>
             <w:bookmarkStart w:id="0" w:name="_GoBack"/>
             <w:bookmarkEnd w:id="0"/>
           </w:p>
         </w:tc>
         <w:tc>
           <w:tcPr>
+            <w:tcW w:w="5580" w:type="dxa"/>
+          </w:tcPr>
+          <w:p>
+            <w:pPr>
+              <w:spacing w:line="276" w:lineRule="auto"/>
+            </w:pPr>
+            <w:proofErr w:type="gramStart"/>
+            <w:r>
+              <w:t>Perms(</w:t>
+            </w:r>
+            <w:proofErr w:type="gramEnd"/>
+            <w:r>
+              <w:t>user, resource, op)</w:t>
+            </w:r>
+          </w:p>
+        </w:tc>
+        <w:tc>
+          <w:tcPr>
             <w:tcW w:w="745" w:type="dxa"/>
             <w:vAlign w:val="center"/>
           </w:tcPr>
@@ -699,11 +780,25 @@
             </w:pPr>
             <w:proofErr w:type="gramStart"/>
             <w:r>
-              <w:t>Group(</w:t>
+              <w:t>PKD(</w:t>
             </w:r>
             <w:proofErr w:type="gramEnd"/>
             <w:r>
-              <w:t>“group”, user);</w:t>
+              <w:t>"</w:t>
+            </w:r>
+            <w:r>
+              <w:t>username</w:t>
+            </w:r>
+            <w:r>
+              <w:t xml:space="preserve">", key), </w:t>
+            </w:r>
+            <w:proofErr w:type="spellStart"/>
+            <w:r>
+              <w:t>key$Perms</w:t>
+            </w:r>
+            <w:proofErr w:type="spellEnd"/>
+            <w:r>
+              <w:t>(user, resource, op);</w:t>
             </w:r>
           </w:p>
         </w:tc>
@@ -1217,6 +1312,7 @@
   <w:style w:type="character" w:default="1" w:styleId="DefaultParagraphFont">
     <w:name w:val="Default Paragraph Font"/>
     <w:uiPriority w:val="1"/>
+    <w:semiHidden/>
     <w:unhideWhenUsed/>
   </w:style>
   <w:style w:type="table" w:default="1" w:styleId="TableNormal">

</xml_diff>

<commit_message>
Added more function to language
</commit_message>
<xml_diff>
--- a/AccesControlDoc.docx
+++ b/AccesControlDoc.docx
@@ -216,7 +216,7 @@
         </w:trPr>
         <w:tc>
           <w:tcPr>
-            <w:tcW w:w="2250" w:type="dxa"/>
+            <w:tcW w:w="2248" w:type="dxa"/>
             <w:vAlign w:val="center"/>
           </w:tcPr>
           <w:p>
@@ -237,7 +237,7 @@
         </w:tc>
         <w:tc>
           <w:tcPr>
-            <w:tcW w:w="5580" w:type="dxa"/>
+            <w:tcW w:w="5575" w:type="dxa"/>
             <w:vAlign w:val="center"/>
           </w:tcPr>
           <w:p>
@@ -264,7 +264,7 @@
         </w:tc>
         <w:tc>
           <w:tcPr>
-            <w:tcW w:w="745" w:type="dxa"/>
+            <w:tcW w:w="753" w:type="dxa"/>
             <w:vAlign w:val="center"/>
           </w:tcPr>
           <w:p>
@@ -287,7 +287,7 @@
         </w:tc>
         <w:tc>
           <w:tcPr>
-            <w:tcW w:w="2675" w:type="dxa"/>
+            <w:tcW w:w="2674" w:type="dxa"/>
             <w:vAlign w:val="center"/>
           </w:tcPr>
           <w:p>
@@ -313,7 +313,7 @@
         </w:trPr>
         <w:tc>
           <w:tcPr>
-            <w:tcW w:w="2250" w:type="dxa"/>
+            <w:tcW w:w="2248" w:type="dxa"/>
           </w:tcPr>
           <w:p>
             <w:pPr>
@@ -339,7 +339,7 @@
         </w:tc>
         <w:tc>
           <w:tcPr>
-            <w:tcW w:w="5580" w:type="dxa"/>
+            <w:tcW w:w="5575" w:type="dxa"/>
           </w:tcPr>
           <w:p>
             <w:pPr>
@@ -371,7 +371,7 @@
         </w:tc>
         <w:tc>
           <w:tcPr>
-            <w:tcW w:w="745" w:type="dxa"/>
+            <w:tcW w:w="753" w:type="dxa"/>
             <w:vAlign w:val="center"/>
           </w:tcPr>
           <w:p>
@@ -386,7 +386,7 @@
         </w:tc>
         <w:tc>
           <w:tcPr>
-            <w:tcW w:w="2675" w:type="dxa"/>
+            <w:tcW w:w="2674" w:type="dxa"/>
           </w:tcPr>
           <w:p>
             <w:pPr>
@@ -404,7 +404,7 @@
         </w:trPr>
         <w:tc>
           <w:tcPr>
-            <w:tcW w:w="2250" w:type="dxa"/>
+            <w:tcW w:w="2248" w:type="dxa"/>
           </w:tcPr>
           <w:p>
             <w:pPr>
@@ -418,7 +418,7 @@
         </w:tc>
         <w:tc>
           <w:tcPr>
-            <w:tcW w:w="5580" w:type="dxa"/>
+            <w:tcW w:w="5575" w:type="dxa"/>
           </w:tcPr>
           <w:p>
             <w:pPr>
@@ -436,7 +436,7 @@
         </w:tc>
         <w:tc>
           <w:tcPr>
-            <w:tcW w:w="745" w:type="dxa"/>
+            <w:tcW w:w="753" w:type="dxa"/>
             <w:vAlign w:val="center"/>
           </w:tcPr>
           <w:p>
@@ -451,7 +451,7 @@
         </w:tc>
         <w:tc>
           <w:tcPr>
-            <w:tcW w:w="2675" w:type="dxa"/>
+            <w:tcW w:w="2674" w:type="dxa"/>
           </w:tcPr>
           <w:p>
             <w:pPr>
@@ -485,7 +485,7 @@
         </w:trPr>
         <w:tc>
           <w:tcPr>
-            <w:tcW w:w="2250" w:type="dxa"/>
+            <w:tcW w:w="2248" w:type="dxa"/>
           </w:tcPr>
           <w:p>
             <w:pPr>
@@ -505,7 +505,7 @@
         </w:tc>
         <w:tc>
           <w:tcPr>
-            <w:tcW w:w="5580" w:type="dxa"/>
+            <w:tcW w:w="5575" w:type="dxa"/>
           </w:tcPr>
           <w:p>
             <w:pPr>
@@ -534,7 +534,7 @@
         </w:tc>
         <w:tc>
           <w:tcPr>
-            <w:tcW w:w="745" w:type="dxa"/>
+            <w:tcW w:w="753" w:type="dxa"/>
             <w:vAlign w:val="center"/>
           </w:tcPr>
           <w:p>
@@ -549,7 +549,7 @@
         </w:tc>
         <w:tc>
           <w:tcPr>
-            <w:tcW w:w="2675" w:type="dxa"/>
+            <w:tcW w:w="2674" w:type="dxa"/>
           </w:tcPr>
           <w:p>
             <w:pPr>
@@ -567,7 +567,7 @@
         </w:trPr>
         <w:tc>
           <w:tcPr>
-            <w:tcW w:w="2250" w:type="dxa"/>
+            <w:tcW w:w="2248" w:type="dxa"/>
           </w:tcPr>
           <w:p>
             <w:pPr>
@@ -587,7 +587,7 @@
         </w:tc>
         <w:tc>
           <w:tcPr>
-            <w:tcW w:w="5580" w:type="dxa"/>
+            <w:tcW w:w="5575" w:type="dxa"/>
           </w:tcPr>
           <w:p>
             <w:pPr>
@@ -614,7 +614,7 @@
         </w:tc>
         <w:tc>
           <w:tcPr>
-            <w:tcW w:w="745" w:type="dxa"/>
+            <w:tcW w:w="753" w:type="dxa"/>
             <w:vAlign w:val="center"/>
           </w:tcPr>
           <w:p>
@@ -629,7 +629,7 @@
         </w:tc>
         <w:tc>
           <w:tcPr>
-            <w:tcW w:w="2675" w:type="dxa"/>
+            <w:tcW w:w="2674" w:type="dxa"/>
           </w:tcPr>
           <w:p>
             <w:pPr>
@@ -647,7 +647,7 @@
         </w:trPr>
         <w:tc>
           <w:tcPr>
-            <w:tcW w:w="2250" w:type="dxa"/>
+            <w:tcW w:w="2248" w:type="dxa"/>
           </w:tcPr>
           <w:p>
             <w:pPr>
@@ -669,19 +669,14 @@
         </w:tc>
         <w:tc>
           <w:tcPr>
-            <w:tcW w:w="5580" w:type="dxa"/>
-          </w:tcPr>
-          <w:p>
-            <w:pPr>
-              <w:spacing w:line="276" w:lineRule="auto"/>
-            </w:pPr>
-            <w:r>
-              <w:t>Perms(user, “</w:t>
-            </w:r>
-            <w:bookmarkStart w:id="0" w:name="_GoBack"/>
-            <w:bookmarkEnd w:id="0"/>
-            <w:r>
-              <w:t>filename”,  “Permission</w:t>
+            <w:tcW w:w="5575" w:type="dxa"/>
+          </w:tcPr>
+          <w:p>
+            <w:pPr>
+              <w:spacing w:line="276" w:lineRule="auto"/>
+            </w:pPr>
+            <w:r>
+              <w:t>Perms(user, “filename”,  “Permission</w:t>
             </w:r>
             <w:r>
               <w:t>”)</w:t>
@@ -690,7 +685,7 @@
         </w:tc>
         <w:tc>
           <w:tcPr>
-            <w:tcW w:w="745" w:type="dxa"/>
+            <w:tcW w:w="753" w:type="dxa"/>
             <w:vAlign w:val="center"/>
           </w:tcPr>
           <w:p>
@@ -705,7 +700,7 @@
         </w:tc>
         <w:tc>
           <w:tcPr>
-            <w:tcW w:w="2675" w:type="dxa"/>
+            <w:tcW w:w="2674" w:type="dxa"/>
           </w:tcPr>
           <w:p>
             <w:pPr>
@@ -728,7 +723,7 @@
         </w:trPr>
         <w:tc>
           <w:tcPr>
-            <w:tcW w:w="2250" w:type="dxa"/>
+            <w:tcW w:w="2248" w:type="dxa"/>
           </w:tcPr>
           <w:p>
             <w:pPr>
@@ -742,7 +737,7 @@
         </w:tc>
         <w:tc>
           <w:tcPr>
-            <w:tcW w:w="5580" w:type="dxa"/>
+            <w:tcW w:w="5575" w:type="dxa"/>
           </w:tcPr>
           <w:p>
             <w:pPr>
@@ -760,7 +755,7 @@
         </w:tc>
         <w:tc>
           <w:tcPr>
-            <w:tcW w:w="745" w:type="dxa"/>
+            <w:tcW w:w="753" w:type="dxa"/>
             <w:vAlign w:val="center"/>
           </w:tcPr>
           <w:p>
@@ -775,7 +770,7 @@
         </w:tc>
         <w:tc>
           <w:tcPr>
-            <w:tcW w:w="2675" w:type="dxa"/>
+            <w:tcW w:w="2674" w:type="dxa"/>
           </w:tcPr>
           <w:p>
             <w:pPr>
@@ -796,18 +791,7 @@
               <w:t>", key)</w:t>
             </w:r>
             <w:r>
-              <w:t>,</w:t>
-            </w:r>
-            <w:r>
-              <w:t xml:space="preserve"> </w:t>
-            </w:r>
-            <w:proofErr w:type="spellStart"/>
-            <w:r>
-              <w:t>key$Perms</w:t>
-            </w:r>
-            <w:proofErr w:type="spellEnd"/>
-            <w:r>
-              <w:t>(user, resource, op);</w:t>
+              <w:t>;</w:t>
             </w:r>
           </w:p>
         </w:tc>
@@ -818,12 +802,128 @@
         </w:trPr>
         <w:tc>
           <w:tcPr>
-            <w:tcW w:w="2250" w:type="dxa"/>
+            <w:tcW w:w="2248" w:type="dxa"/>
           </w:tcPr>
           <w:p>
             <w:pPr>
               <w:spacing w:line="276" w:lineRule="auto"/>
               <w:jc w:val="right"/>
+            </w:pPr>
+            <w:r>
+              <w:t xml:space="preserve">If the </w:t>
+            </w:r>
+            <w:r>
+              <w:t>“username”</w:t>
+            </w:r>
+            <w:bookmarkStart w:id="0" w:name="_GoBack"/>
+            <w:bookmarkEnd w:id="0"/>
+            <w:r>
+              <w:t xml:space="preserve"> has the permission for resource on RHS then permission of resource is granted to LHS user</w:t>
+            </w:r>
+          </w:p>
+        </w:tc>
+        <w:tc>
+          <w:tcPr>
+            <w:tcW w:w="5575" w:type="dxa"/>
+          </w:tcPr>
+          <w:p>
+            <w:pPr>
+              <w:spacing w:line="276" w:lineRule="auto"/>
+            </w:pPr>
+            <w:proofErr w:type="gramStart"/>
+            <w:r>
+              <w:t>Perms(</w:t>
+            </w:r>
+            <w:proofErr w:type="gramEnd"/>
+            <w:r>
+              <w:t>“user”, “resource”, “</w:t>
+            </w:r>
+            <w:r>
+              <w:t>Permission</w:t>
+            </w:r>
+            <w:r>
+              <w:t>”)</w:t>
+            </w:r>
+          </w:p>
+        </w:tc>
+        <w:tc>
+          <w:tcPr>
+            <w:tcW w:w="753" w:type="dxa"/>
+            <w:vAlign w:val="center"/>
+          </w:tcPr>
+          <w:p>
+            <w:pPr>
+              <w:spacing w:line="276" w:lineRule="auto"/>
+              <w:jc w:val="center"/>
+            </w:pPr>
+            <w:r>
+              <w:t>:-</w:t>
+            </w:r>
+          </w:p>
+        </w:tc>
+        <w:tc>
+          <w:tcPr>
+            <w:tcW w:w="2674" w:type="dxa"/>
+          </w:tcPr>
+          <w:p>
+            <w:pPr>
+              <w:spacing w:line="276" w:lineRule="auto"/>
+            </w:pPr>
+            <w:proofErr w:type="gramStart"/>
+            <w:r>
+              <w:t>PKD(</w:t>
+            </w:r>
+            <w:proofErr w:type="gramEnd"/>
+            <w:r>
+              <w:t>“</w:t>
+            </w:r>
+            <w:r>
+              <w:t>user</w:t>
+            </w:r>
+            <w:r>
+              <w:t>name</w:t>
+            </w:r>
+            <w:r>
+              <w:t>”</w:t>
+            </w:r>
+            <w:r>
+              <w:t>, “key”), “</w:t>
+            </w:r>
+            <w:proofErr w:type="spellStart"/>
+            <w:r>
+              <w:t>user</w:t>
+            </w:r>
+            <w:r>
+              <w:t>name</w:t>
+            </w:r>
+            <w:r>
+              <w:t>”</w:t>
+            </w:r>
+            <w:r>
+              <w:t>$</w:t>
+            </w:r>
+            <w:r>
+              <w:t>perm</w:t>
+            </w:r>
+            <w:proofErr w:type="spellEnd"/>
+            <w:r>
+              <w:t>(user, “resource”, “Permission”);</w:t>
+            </w:r>
+          </w:p>
+        </w:tc>
+      </w:tr>
+      <w:tr>
+        <w:trPr>
+          <w:trHeight w:val="546"/>
+        </w:trPr>
+        <w:tc>
+          <w:tcPr>
+            <w:tcW w:w="2248" w:type="dxa"/>
+          </w:tcPr>
+          <w:p>
+            <w:pPr>
+              <w:spacing w:line="276" w:lineRule="auto"/>
+              <w:jc w:val="right"/>
               <w:rPr>
                 <w:b/>
               </w:rPr>
@@ -838,7 +938,7 @@
         </w:tc>
         <w:tc>
           <w:tcPr>
-            <w:tcW w:w="5580" w:type="dxa"/>
+            <w:tcW w:w="5575" w:type="dxa"/>
           </w:tcPr>
           <w:p>
             <w:pPr>
@@ -877,7 +977,7 @@
         </w:tc>
         <w:tc>
           <w:tcPr>
-            <w:tcW w:w="745" w:type="dxa"/>
+            <w:tcW w:w="753" w:type="dxa"/>
             <w:vAlign w:val="center"/>
           </w:tcPr>
           <w:p>
@@ -892,7 +992,7 @@
         </w:tc>
         <w:tc>
           <w:tcPr>
-            <w:tcW w:w="2675" w:type="dxa"/>
+            <w:tcW w:w="2674" w:type="dxa"/>
           </w:tcPr>
           <w:p>
             <w:pPr>
@@ -900,6 +1000,197 @@
             </w:pPr>
             <w:r>
               <w:t>;</w:t>
+            </w:r>
+          </w:p>
+        </w:tc>
+      </w:tr>
+      <w:tr>
+        <w:trPr>
+          <w:trHeight w:val="546"/>
+        </w:trPr>
+        <w:tc>
+          <w:tcPr>
+            <w:tcW w:w="2248" w:type="dxa"/>
+          </w:tcPr>
+          <w:p>
+            <w:pPr>
+              <w:spacing w:line="276" w:lineRule="auto"/>
+              <w:jc w:val="right"/>
+              <w:rPr>
+                <w:b/>
+              </w:rPr>
+            </w:pPr>
+            <w:r>
+              <w:rPr>
+                <w:b/>
+              </w:rPr>
+              <w:t>Trust</w:t>
+            </w:r>
+          </w:p>
+          <w:p>
+            <w:pPr>
+              <w:spacing w:line="276" w:lineRule="auto"/>
+              <w:jc w:val="right"/>
+            </w:pPr>
+            <w:r>
+              <w:t xml:space="preserve">( </w:t>
+            </w:r>
+          </w:p>
+        </w:tc>
+        <w:tc>
+          <w:tcPr>
+            <w:tcW w:w="5575" w:type="dxa"/>
+          </w:tcPr>
+          <w:p>
+            <w:pPr>
+              <w:spacing w:line="276" w:lineRule="auto"/>
+            </w:pPr>
+            <w:proofErr w:type="gramStart"/>
+            <w:r>
+              <w:t>T(</w:t>
+            </w:r>
+            <w:proofErr w:type="gramEnd"/>
+            <w:r>
+              <w:t>“user”</w:t>
+            </w:r>
+            <w:r>
+              <w:t xml:space="preserve">, </w:t>
+            </w:r>
+            <w:r>
+              <w:t>“file”</w:t>
+            </w:r>
+            <w:r>
+              <w:t>)</w:t>
+            </w:r>
+            <w:r>
+              <w:t xml:space="preserve"> </w:t>
+            </w:r>
+          </w:p>
+        </w:tc>
+        <w:tc>
+          <w:tcPr>
+            <w:tcW w:w="753" w:type="dxa"/>
+            <w:vAlign w:val="center"/>
+          </w:tcPr>
+          <w:p>
+            <w:pPr>
+              <w:spacing w:line="276" w:lineRule="auto"/>
+              <w:jc w:val="center"/>
+            </w:pPr>
+            <w:r>
+              <w:t>:-</w:t>
+            </w:r>
+          </w:p>
+        </w:tc>
+        <w:tc>
+          <w:tcPr>
+            <w:tcW w:w="2674" w:type="dxa"/>
+          </w:tcPr>
+          <w:p>
+            <w:pPr>
+              <w:spacing w:line="276" w:lineRule="auto"/>
+            </w:pPr>
+            <w:proofErr w:type="spellStart"/>
+            <w:r>
+              <w:t>K</w:t>
+            </w:r>
+            <w:r>
+              <w:t>ey</w:t>
+            </w:r>
+            <w:r>
+              <w:t>$</w:t>
+            </w:r>
+            <w:proofErr w:type="gramStart"/>
+            <w:r>
+              <w:t>E</w:t>
+            </w:r>
+            <w:proofErr w:type="spellEnd"/>
+            <w:r>
+              <w:t>(</w:t>
+            </w:r>
+            <w:proofErr w:type="gramEnd"/>
+            <w:r>
+              <w:t>“user”, “file”)</w:t>
+            </w:r>
+            <w:r>
+              <w:t>;</w:t>
+            </w:r>
+          </w:p>
+        </w:tc>
+      </w:tr>
+      <w:tr>
+        <w:trPr>
+          <w:trHeight w:val="546"/>
+        </w:trPr>
+        <w:tc>
+          <w:tcPr>
+            <w:tcW w:w="2248" w:type="dxa"/>
+          </w:tcPr>
+          <w:p>
+            <w:pPr>
+              <w:spacing w:line="276" w:lineRule="auto"/>
+              <w:jc w:val="right"/>
+            </w:pPr>
+            <w:r>
+              <w:lastRenderedPageBreak/>
+              <w:t>(x trusts y if x trust z and z trust y)</w:t>
+            </w:r>
+            <w:r>
+              <w:t xml:space="preserve"> where </w:t>
+            </w:r>
+          </w:p>
+        </w:tc>
+        <w:tc>
+          <w:tcPr>
+            <w:tcW w:w="5575" w:type="dxa"/>
+          </w:tcPr>
+          <w:p>
+            <w:pPr>
+              <w:spacing w:line="276" w:lineRule="auto"/>
+            </w:pPr>
+            <w:proofErr w:type="gramStart"/>
+            <w:r>
+              <w:t>T(</w:t>
+            </w:r>
+            <w:proofErr w:type="gramEnd"/>
+            <w:r>
+              <w:t>x, y</w:t>
+            </w:r>
+            <w:r>
+              <w:t>)</w:t>
+            </w:r>
+          </w:p>
+        </w:tc>
+        <w:tc>
+          <w:tcPr>
+            <w:tcW w:w="753" w:type="dxa"/>
+            <w:vAlign w:val="center"/>
+          </w:tcPr>
+          <w:p>
+            <w:pPr>
+              <w:spacing w:line="276" w:lineRule="auto"/>
+              <w:jc w:val="center"/>
+            </w:pPr>
+            <w:r>
+              <w:t>:-</w:t>
+            </w:r>
+          </w:p>
+        </w:tc>
+        <w:tc>
+          <w:tcPr>
+            <w:tcW w:w="2674" w:type="dxa"/>
+          </w:tcPr>
+          <w:p>
+            <w:pPr>
+              <w:spacing w:line="276" w:lineRule="auto"/>
+            </w:pPr>
+            <w:proofErr w:type="gramStart"/>
+            <w:r>
+              <w:t>T(</w:t>
+            </w:r>
+            <w:proofErr w:type="gramEnd"/>
+            <w:r>
+              <w:t>x, z), T(z, y);</w:t>
             </w:r>
           </w:p>
         </w:tc>

</xml_diff>